<commit_message>
updated install log and mainly did client stuff but its not here yet
</commit_message>
<xml_diff>
--- a/Documentation/installation.docx
+++ b/Documentation/installation.docx
@@ -42,6 +42,9 @@
       </w:r>
       <w:r>
         <w:t>s</w:t>
+      </w:r>
+      <w:r>
+        <w:t xml:space="preserve"> (server-side)</w:t>
       </w:r>
       <w:r>
         <w:t xml:space="preserve">: </w:t>
@@ -93,8 +96,6 @@
         </w:rPr>
         <w:t>https://www.youtube.com/watch?v=UD7PV8auGLg</w:t>
       </w:r>
-      <w:bookmarkStart w:id="0" w:name="_GoBack"/>
-      <w:bookmarkEnd w:id="0"/>
     </w:p>
     <w:p>
       <w:pPr>
@@ -406,16 +407,9 @@
         </w:rPr>
         <w:t xml:space="preserve">Clone repository at : </w:t>
       </w:r>
-      <w:hyperlink r:id="rId7" w:history="1">
-        <w:r>
-          <w:rPr>
-            <w:rStyle w:val="Hyperlink"/>
-            <w:sz w:val="28"/>
-            <w:szCs w:val="28"/>
-          </w:rPr>
-          <w:t>https://github.com/quwala/dingy.git</w:t>
-        </w:r>
-      </w:hyperlink>
+      <w:r>
+        <w:t>https://github.com/quwala/dingy-server.git</w:t>
+      </w:r>
     </w:p>
     <w:p>
       <w:pPr>
@@ -511,6 +505,17 @@
     <w:p>
       <w:pPr>
         <w:pStyle w:val="ListParagraph"/>
+        <w:bidi w:val="0"/>
+        <w:ind w:left="1080"/>
+        <w:rPr>
+          <w:sz w:val="28"/>
+          <w:szCs w:val="28"/>
+        </w:rPr>
+      </w:pPr>
+    </w:p>
+    <w:p>
+      <w:pPr>
+        <w:pStyle w:val="ListParagraph"/>
         <w:numPr>
           <w:ilvl w:val="0"/>
           <w:numId w:val="1"/>
@@ -546,20 +551,10 @@
     </w:p>
     <w:p>
       <w:pPr>
-        <w:bidi w:val="0"/>
-        <w:ind w:left="360"/>
-        <w:rPr>
-          <w:sz w:val="28"/>
-          <w:szCs w:val="28"/>
-        </w:rPr>
-      </w:pPr>
-    </w:p>
-    <w:p>
-      <w:pPr>
         <w:pStyle w:val="ListParagraph"/>
         <w:numPr>
           <w:ilvl w:val="0"/>
-          <w:numId w:val="1"/>
+          <w:numId w:val="4"/>
         </w:numPr>
         <w:bidi w:val="0"/>
         <w:rPr>
@@ -572,7 +567,55 @@
           <w:sz w:val="28"/>
           <w:szCs w:val="28"/>
         </w:rPr>
-        <w:t>In Android Studio toolbar: VCS =&gt; Enable version control integration =&gt; select "</w:t>
+        <w:t>Go to the REST tutorial part 10 to see how to install environment</w:t>
+      </w:r>
+    </w:p>
+    <w:p>
+      <w:pPr>
+        <w:bidi w:val="0"/>
+        <w:rPr>
+          <w:color w:val="4F81BD" w:themeColor="accent1"/>
+          <w:sz w:val="28"/>
+          <w:szCs w:val="28"/>
+        </w:rPr>
+      </w:pPr>
+    </w:p>
+    <w:p>
+      <w:pPr>
+        <w:pStyle w:val="ListParagraph"/>
+        <w:bidi w:val="0"/>
+        <w:rPr>
+          <w:sz w:val="28"/>
+          <w:szCs w:val="28"/>
+        </w:rPr>
+      </w:pPr>
+      <w:r>
+        <w:rPr>
+          <w:sz w:val="28"/>
+          <w:szCs w:val="28"/>
+        </w:rPr>
+        <w:t>*</w:t>
+      </w:r>
+      <w:r>
+        <w:rPr>
+          <w:sz w:val="28"/>
+          <w:szCs w:val="28"/>
+        </w:rPr>
+        <w:t>Set environment variables</w:t>
+      </w:r>
+      <w:r>
+        <w:rPr>
+          <w:sz w:val="28"/>
+          <w:szCs w:val="28"/>
+        </w:rPr>
+        <w:t xml:space="preserve"> for tomcat</w:t>
+      </w:r>
+      <w:r>
+        <w:rPr>
+          <w:sz w:val="28"/>
+          <w:szCs w:val="28"/>
+        </w:rPr>
+        <w:t xml:space="preserve"> (</w:t>
       </w:r>
       <w:proofErr w:type="spellStart"/>
       <w:r>
@@ -580,7 +623,7 @@
           <w:sz w:val="28"/>
           <w:szCs w:val="28"/>
         </w:rPr>
-        <w:t>Git</w:t>
+        <w:t>google</w:t>
       </w:r>
       <w:proofErr w:type="spellEnd"/>
       <w:r>
@@ -588,68 +631,10 @@
           <w:sz w:val="28"/>
           <w:szCs w:val="28"/>
         </w:rPr>
-        <w:t>" =&gt; if an error pops up asking you to tell them where git.exe is then refer to this:</w:t>
-      </w:r>
-    </w:p>
-    <w:p>
-      <w:pPr>
-        <w:pStyle w:val="ListParagraph"/>
-        <w:bidi w:val="0"/>
-        <w:rPr>
-          <w:color w:val="4F81BD" w:themeColor="accent1"/>
-          <w:sz w:val="28"/>
-          <w:szCs w:val="28"/>
-        </w:rPr>
-      </w:pPr>
-      <w:hyperlink r:id="rId8" w:history="1">
-        <w:r>
-          <w:rPr>
-            <w:rStyle w:val="Hyperlink"/>
-            <w:sz w:val="28"/>
-            <w:szCs w:val="28"/>
-          </w:rPr>
-          <w:t>https://stackoverflow.com/questions/11928561/where-is-git-exe-located</w:t>
-        </w:r>
-      </w:hyperlink>
-    </w:p>
-    <w:p>
-      <w:pPr>
-        <w:pStyle w:val="ListParagraph"/>
-        <w:bidi w:val="0"/>
-        <w:rPr>
-          <w:color w:val="4F81BD" w:themeColor="accent1"/>
-          <w:sz w:val="28"/>
-          <w:szCs w:val="28"/>
-        </w:rPr>
-      </w:pPr>
-    </w:p>
-    <w:p>
-      <w:pPr>
-        <w:pStyle w:val="ListParagraph"/>
-        <w:numPr>
-          <w:ilvl w:val="0"/>
-          <w:numId w:val="1"/>
-        </w:numPr>
-        <w:bidi w:val="0"/>
-        <w:rPr>
-          <w:sz w:val="28"/>
-          <w:szCs w:val="28"/>
-        </w:rPr>
-      </w:pPr>
-      <w:r>
-        <w:rPr>
-          <w:sz w:val="28"/>
-          <w:szCs w:val="28"/>
-        </w:rPr>
-        <w:t>Set environment variables</w:t>
-      </w:r>
-      <w:r>
-        <w:rPr>
-          <w:sz w:val="28"/>
-          <w:szCs w:val="28"/>
-        </w:rPr>
-        <w:t xml:space="preserve"> for tomcat</w:t>
-      </w:r>
+        <w:t xml:space="preserve"> it)</w:t>
+      </w:r>
+      <w:bookmarkStart w:id="0" w:name="_GoBack"/>
+      <w:bookmarkEnd w:id="0"/>
     </w:p>
     <w:p>
       <w:pPr>

</xml_diff>

<commit_message>
added the dependencies in build.gradle so anyone who has it doesn't have to install all the libraries manually
</commit_message>
<xml_diff>
--- a/Documentation/installation.docx
+++ b/Documentation/installation.docx
@@ -23,11 +23,81 @@
       <w:pPr>
         <w:bidi w:val="0"/>
         <w:jc w:val="center"/>
+      </w:pPr>
+      <w:proofErr w:type="spellStart"/>
+      <w:r>
+        <w:t>Git</w:t>
+      </w:r>
+      <w:proofErr w:type="spellEnd"/>
+      <w:r>
+        <w:t xml:space="preserve"> with </w:t>
+      </w:r>
+      <w:proofErr w:type="spellStart"/>
+      <w:r>
+        <w:t>SourceTree</w:t>
+      </w:r>
+      <w:proofErr w:type="spellEnd"/>
+      <w:r>
+        <w:t>:</w:t>
+      </w:r>
+    </w:p>
+    <w:p>
+      <w:pPr>
+        <w:bidi w:val="0"/>
+        <w:jc w:val="center"/>
         <w:rPr>
           <w:color w:val="0070C0"/>
           <w:u w:val="single"/>
         </w:rPr>
       </w:pPr>
+      <w:hyperlink r:id="rId6" w:history="1">
+        <w:r>
+          <w:rPr>
+            <w:rStyle w:val="Hyperlink"/>
+          </w:rPr>
+          <w:t>https://www.youtube.com/watch?v=UD7PV8auGLg</w:t>
+        </w:r>
+      </w:hyperlink>
+    </w:p>
+    <w:p>
+      <w:pPr>
+        <w:bidi w:val="0"/>
+        <w:jc w:val="center"/>
+        <w:rPr>
+          <w:sz w:val="48"/>
+          <w:szCs w:val="48"/>
+          <w:u w:val="single"/>
+        </w:rPr>
+      </w:pPr>
+    </w:p>
+    <w:p>
+      <w:pPr>
+        <w:bidi w:val="0"/>
+        <w:jc w:val="center"/>
+        <w:rPr>
+          <w:sz w:val="48"/>
+          <w:szCs w:val="48"/>
+          <w:u w:val="single"/>
+        </w:rPr>
+      </w:pPr>
+      <w:r>
+        <w:rPr>
+          <w:sz w:val="48"/>
+          <w:szCs w:val="48"/>
+          <w:u w:val="single"/>
+        </w:rPr>
+        <w:t>Server</w:t>
+      </w:r>
+    </w:p>
+    <w:p>
+      <w:pPr>
+        <w:bidi w:val="0"/>
+        <w:jc w:val="center"/>
+        <w:rPr>
+          <w:color w:val="0070C0"/>
+          <w:u w:val="single"/>
+        </w:rPr>
+      </w:pPr>
       <w:r>
         <w:t>REST Concepts</w:t>
       </w:r>
@@ -49,7 +119,7 @@
       <w:r>
         <w:t xml:space="preserve">: </w:t>
       </w:r>
-      <w:hyperlink r:id="rId6" w:history="1">
+      <w:hyperlink r:id="rId7" w:history="1">
         <w:r>
           <w:rPr>
             <w:rStyle w:val="Hyperlink"/>
@@ -63,6 +133,18 @@
         <w:bidi w:val="0"/>
         <w:jc w:val="center"/>
       </w:pPr>
+    </w:p>
+    <w:p>
+      <w:pPr>
+        <w:bidi w:val="0"/>
+        <w:jc w:val="center"/>
+      </w:pPr>
+    </w:p>
+    <w:p>
+      <w:pPr>
+        <w:bidi w:val="0"/>
+        <w:jc w:val="center"/>
+      </w:pPr>
       <w:r>
         <w:t xml:space="preserve">Working with Hibernate (Mappings from Database to Data models </w:t>
       </w:r>
@@ -88,22 +170,24 @@
           <w:u w:val="single"/>
         </w:rPr>
       </w:pPr>
-      <w:r>
+      <w:hyperlink r:id="rId8" w:history="1">
+        <w:r>
+          <w:rPr>
+            <w:rStyle w:val="Hyperlink"/>
+          </w:rPr>
+          <w:t>https://www.youtube.com/watch?v=Yv2xctJxE-w&amp;list=PL4AFF701184976B25</w:t>
+        </w:r>
+      </w:hyperlink>
+    </w:p>
+    <w:p>
+      <w:pPr>
+        <w:bidi w:val="0"/>
+        <w:jc w:val="center"/>
         <w:rPr>
           <w:color w:val="0070C0"/>
           <w:u w:val="single"/>
         </w:rPr>
-        <w:t>https://www.youtube.com/watch?v=Yv2xctJxE-w&amp;list=PL4AFF701184976B25</w:t>
-      </w:r>
-    </w:p>
-    <w:p>
-      <w:pPr>
-        <w:bidi w:val="0"/>
-        <w:jc w:val="center"/>
-      </w:pPr>
-      <w:r>
-        <w:t>Git with SourceTree:</w:t>
-      </w:r>
+      </w:pPr>
     </w:p>
     <w:p>
       <w:pPr>
@@ -114,13 +198,92 @@
           <w:u w:val="single"/>
         </w:rPr>
       </w:pPr>
-      <w:r>
+    </w:p>
+    <w:p>
+      <w:pPr>
+        <w:bidi w:val="0"/>
+        <w:jc w:val="center"/>
+        <w:rPr>
+          <w:sz w:val="48"/>
+          <w:szCs w:val="48"/>
+          <w:u w:val="single"/>
+        </w:rPr>
+      </w:pPr>
+      <w:r>
+        <w:rPr>
+          <w:sz w:val="48"/>
+          <w:szCs w:val="48"/>
+          <w:u w:val="single"/>
+        </w:rPr>
+        <w:t>Client</w:t>
+      </w:r>
+    </w:p>
+    <w:p>
+      <w:pPr>
+        <w:bidi w:val="0"/>
+        <w:jc w:val="center"/>
         <w:rPr>
           <w:color w:val="0070C0"/>
           <w:u w:val="single"/>
         </w:rPr>
-        <w:t>https://www.youtube.com/watch?v=UD7PV8auGLg</w:t>
-      </w:r>
+      </w:pPr>
+    </w:p>
+    <w:p>
+      <w:pPr>
+        <w:bidi w:val="0"/>
+        <w:jc w:val="center"/>
+        <w:rPr>
+          <w:color w:val="0070C0"/>
+          <w:u w:val="single"/>
+        </w:rPr>
+      </w:pPr>
+    </w:p>
+    <w:p>
+      <w:pPr>
+        <w:bidi w:val="0"/>
+        <w:jc w:val="center"/>
+        <w:rPr>
+          <w:color w:val="0070C0"/>
+          <w:u w:val="single"/>
+        </w:rPr>
+      </w:pPr>
+      <w:bookmarkStart w:id="0" w:name="_GoBack"/>
+      <w:bookmarkEnd w:id="0"/>
+    </w:p>
+    <w:p>
+      <w:pPr>
+        <w:bidi w:val="0"/>
+        <w:jc w:val="center"/>
+      </w:pPr>
+      <w:r>
+        <w:t>Retrofit – a library that helps communicate with the server API</w:t>
+      </w:r>
+    </w:p>
+    <w:p>
+      <w:pPr>
+        <w:bidi w:val="0"/>
+        <w:jc w:val="center"/>
+      </w:pPr>
+      <w:hyperlink r:id="rId9" w:history="1">
+        <w:r>
+          <w:rPr>
+            <w:rStyle w:val="Hyperlink"/>
+          </w:rPr>
+          <w:t>https://www.youtube.com/watch?v=R4XU8yPzSx0</w:t>
+        </w:r>
+      </w:hyperlink>
+    </w:p>
+    <w:p>
+      <w:pPr>
+        <w:bidi w:val="0"/>
+        <w:jc w:val="center"/>
+      </w:pPr>
+    </w:p>
+    <w:p>
+      <w:pPr>
+        <w:bidi w:val="0"/>
+        <w:jc w:val="center"/>
+      </w:pPr>
     </w:p>
     <w:p>
       <w:pPr>
@@ -146,6 +309,7 @@
           <w:sz w:val="72"/>
           <w:szCs w:val="72"/>
         </w:rPr>
+        <w:lastRenderedPageBreak/>
         <w:t>Installation components</w:t>
       </w:r>
     </w:p>
@@ -437,6 +601,7 @@
           <w:sz w:val="28"/>
           <w:szCs w:val="28"/>
         </w:rPr>
+        <w:lastRenderedPageBreak/>
         <w:t xml:space="preserve">Download &amp; install eclipse </w:t>
       </w:r>
       <w:r>
@@ -554,8 +719,17 @@
           <w:sz w:val="28"/>
           <w:szCs w:val="28"/>
         </w:rPr>
-        <w:t>Download SourceTree</w:t>
-      </w:r>
+        <w:t xml:space="preserve">Download </w:t>
+      </w:r>
+      <w:proofErr w:type="spellStart"/>
+      <w:r>
+        <w:rPr>
+          <w:sz w:val="28"/>
+          <w:szCs w:val="28"/>
+        </w:rPr>
+        <w:t>SourceTree</w:t>
+      </w:r>
+      <w:proofErr w:type="spellEnd"/>
       <w:r>
         <w:rPr>
           <w:sz w:val="28"/>
@@ -599,7 +773,23 @@
           <w:sz w:val="28"/>
           <w:szCs w:val="28"/>
         </w:rPr>
-        <w:t>Create GitHub user</w:t>
+        <w:t xml:space="preserve">Create </w:t>
+      </w:r>
+      <w:proofErr w:type="spellStart"/>
+      <w:r>
+        <w:rPr>
+          <w:sz w:val="28"/>
+          <w:szCs w:val="28"/>
+        </w:rPr>
+        <w:t>GitHub</w:t>
+      </w:r>
+      <w:proofErr w:type="spellEnd"/>
+      <w:r>
+        <w:rPr>
+          <w:sz w:val="28"/>
+          <w:szCs w:val="28"/>
+        </w:rPr>
+        <w:t xml:space="preserve"> user</w:t>
       </w:r>
     </w:p>
     <w:p>
@@ -644,7 +834,23 @@
           <w:sz w:val="28"/>
           <w:szCs w:val="28"/>
         </w:rPr>
-        <w:t>Select any location in your pc to be the repository path, doesn't matter</w:t>
+        <w:t xml:space="preserve">Select any location in your pc to be the repository </w:t>
+      </w:r>
+      <w:proofErr w:type="gramStart"/>
+      <w:r>
+        <w:rPr>
+          <w:sz w:val="28"/>
+          <w:szCs w:val="28"/>
+        </w:rPr>
+        <w:t>path,</w:t>
+      </w:r>
+      <w:proofErr w:type="gramEnd"/>
+      <w:r>
+        <w:rPr>
+          <w:sz w:val="28"/>
+          <w:szCs w:val="28"/>
+        </w:rPr>
+        <w:t xml:space="preserve"> doesn't matter</w:t>
       </w:r>
       <w:r>
         <w:rPr>
@@ -733,8 +939,6 @@
         </w:rPr>
         <w:t>When you open</w:t>
       </w:r>
-      <w:bookmarkStart w:id="0" w:name="_GoBack"/>
-      <w:bookmarkEnd w:id="0"/>
       <w:r>
         <w:rPr>
           <w:sz w:val="28"/>

</xml_diff>

<commit_message>
added Hibernate .jars, Postgre JDBC driver .jar
</commit_message>
<xml_diff>
--- a/Documentation/installation.docx
+++ b/Documentation/installation.docx
@@ -24,21 +24,8 @@
         <w:bidi w:val="0"/>
         <w:jc w:val="center"/>
       </w:pPr>
-      <w:proofErr w:type="spellStart"/>
-      <w:r>
-        <w:t>Git</w:t>
-      </w:r>
-      <w:proofErr w:type="spellEnd"/>
-      <w:r>
-        <w:t xml:space="preserve"> with </w:t>
-      </w:r>
-      <w:proofErr w:type="spellStart"/>
-      <w:r>
-        <w:t>SourceTree</w:t>
-      </w:r>
-      <w:proofErr w:type="spellEnd"/>
-      <w:r>
-        <w:t>:</w:t>
+      <w:r>
+        <w:t>Git with SourceTree:</w:t>
       </w:r>
     </w:p>
     <w:p>
@@ -575,23 +562,7 @@
           <w:sz w:val="28"/>
           <w:szCs w:val="28"/>
         </w:rPr>
-        <w:t xml:space="preserve">Download </w:t>
-      </w:r>
-      <w:proofErr w:type="spellStart"/>
-      <w:r>
-        <w:rPr>
-          <w:sz w:val="28"/>
-          <w:szCs w:val="28"/>
-        </w:rPr>
-        <w:t>SourceTree</w:t>
-      </w:r>
-      <w:proofErr w:type="spellEnd"/>
-      <w:r>
-        <w:rPr>
-          <w:sz w:val="28"/>
-          <w:szCs w:val="28"/>
-        </w:rPr>
-        <w:t xml:space="preserve"> for version control </w:t>
+        <w:t xml:space="preserve">Download SourceTree for version control </w:t>
       </w:r>
     </w:p>
     <w:p>
@@ -636,23 +607,7 @@
           <w:sz w:val="28"/>
           <w:szCs w:val="28"/>
         </w:rPr>
-        <w:t xml:space="preserve">Select any location in your pc to be the repository </w:t>
-      </w:r>
-      <w:proofErr w:type="gramStart"/>
-      <w:r>
-        <w:rPr>
-          <w:sz w:val="28"/>
-          <w:szCs w:val="28"/>
-        </w:rPr>
-        <w:t>path,</w:t>
-      </w:r>
-      <w:proofErr w:type="gramEnd"/>
-      <w:r>
-        <w:rPr>
-          <w:sz w:val="28"/>
-          <w:szCs w:val="28"/>
-        </w:rPr>
-        <w:t xml:space="preserve"> doesn't matter</w:t>
+        <w:t>Select any location in your pc to be the repository path, doesn't matter</w:t>
       </w:r>
       <w:r>
         <w:rPr>
@@ -664,6 +619,46 @@
     </w:p>
     <w:p>
       <w:pPr>
+        <w:pStyle w:val="ListParagraph"/>
+        <w:bidi w:val="0"/>
+        <w:rPr>
+          <w:sz w:val="28"/>
+          <w:szCs w:val="28"/>
+        </w:rPr>
+      </w:pPr>
+    </w:p>
+    <w:p>
+      <w:pPr>
+        <w:pStyle w:val="ListParagraph"/>
+        <w:bidi w:val="0"/>
+        <w:rPr>
+          <w:sz w:val="28"/>
+          <w:szCs w:val="28"/>
+        </w:rPr>
+      </w:pPr>
+    </w:p>
+    <w:p>
+      <w:pPr>
+        <w:bidi w:val="0"/>
+        <w:jc w:val="center"/>
+        <w:rPr>
+          <w:sz w:val="48"/>
+          <w:szCs w:val="48"/>
+          <w:u w:val="single"/>
+        </w:rPr>
+      </w:pPr>
+      <w:r>
+        <w:rPr>
+          <w:sz w:val="48"/>
+          <w:szCs w:val="48"/>
+          <w:u w:val="single"/>
+        </w:rPr>
+        <w:t>Client</w:t>
+      </w:r>
+    </w:p>
+    <w:p>
+      <w:pPr>
+        <w:pStyle w:val="ListParagraph"/>
         <w:bidi w:val="0"/>
         <w:rPr>
           <w:sz w:val="28"/>
@@ -755,6 +750,39 @@
     <w:p>
       <w:pPr>
         <w:pStyle w:val="ListParagraph"/>
+        <w:bidi w:val="0"/>
+        <w:ind w:left="1080"/>
+        <w:rPr>
+          <w:sz w:val="28"/>
+          <w:szCs w:val="28"/>
+        </w:rPr>
+      </w:pPr>
+    </w:p>
+    <w:p>
+      <w:pPr>
+        <w:pStyle w:val="ListParagraph"/>
+        <w:bidi w:val="0"/>
+        <w:ind w:left="1080"/>
+        <w:rPr>
+          <w:sz w:val="28"/>
+          <w:szCs w:val="28"/>
+        </w:rPr>
+      </w:pPr>
+    </w:p>
+    <w:p>
+      <w:pPr>
+        <w:pStyle w:val="ListParagraph"/>
+        <w:bidi w:val="0"/>
+        <w:ind w:left="1080"/>
+        <w:rPr>
+          <w:sz w:val="28"/>
+          <w:szCs w:val="28"/>
+        </w:rPr>
+      </w:pPr>
+    </w:p>
+    <w:p>
+      <w:pPr>
+        <w:pStyle w:val="ListParagraph"/>
         <w:numPr>
           <w:ilvl w:val="0"/>
           <w:numId w:val="1"/>
@@ -770,6 +798,107 @@
           <w:sz w:val="28"/>
           <w:szCs w:val="28"/>
         </w:rPr>
+        <w:t xml:space="preserve">In Android studio, go to open=&gt; open existing project </w:t>
+      </w:r>
+      <w:r>
+        <w:rPr>
+          <w:sz w:val="28"/>
+          <w:szCs w:val="28"/>
+        </w:rPr>
+        <w:t>=&gt; select</w:t>
+      </w:r>
+      <w:r>
+        <w:rPr>
+          <w:sz w:val="28"/>
+          <w:szCs w:val="28"/>
+        </w:rPr>
+        <w:t xml:space="preserve"> the client project that's in the repository you cloned in step 4)</w:t>
+      </w:r>
+    </w:p>
+    <w:p>
+      <w:pPr>
+        <w:pStyle w:val="ListParagraph"/>
+        <w:bidi w:val="0"/>
+        <w:rPr>
+          <w:sz w:val="28"/>
+          <w:szCs w:val="28"/>
+        </w:rPr>
+      </w:pPr>
+      <w:r>
+        <w:rPr>
+          <w:sz w:val="28"/>
+          <w:szCs w:val="28"/>
+        </w:rPr>
+        <w:t>At &lt;repository path&gt;/code/client/Dingy</w:t>
+      </w:r>
+    </w:p>
+    <w:p>
+      <w:pPr>
+        <w:pStyle w:val="ListParagraph"/>
+        <w:bidi w:val="0"/>
+        <w:rPr>
+          <w:sz w:val="28"/>
+          <w:szCs w:val="28"/>
+        </w:rPr>
+      </w:pPr>
+    </w:p>
+    <w:p>
+      <w:pPr>
+        <w:pStyle w:val="ListParagraph"/>
+        <w:bidi w:val="0"/>
+        <w:rPr>
+          <w:sz w:val="28"/>
+          <w:szCs w:val="28"/>
+        </w:rPr>
+      </w:pPr>
+    </w:p>
+    <w:p>
+      <w:pPr>
+        <w:bidi w:val="0"/>
+        <w:jc w:val="center"/>
+        <w:rPr>
+          <w:sz w:val="48"/>
+          <w:szCs w:val="48"/>
+          <w:u w:val="single"/>
+        </w:rPr>
+      </w:pPr>
+      <w:r>
+        <w:rPr>
+          <w:sz w:val="48"/>
+          <w:szCs w:val="48"/>
+          <w:u w:val="single"/>
+        </w:rPr>
+        <w:t>Server</w:t>
+      </w:r>
+    </w:p>
+    <w:p>
+      <w:pPr>
+        <w:pStyle w:val="ListParagraph"/>
+        <w:bidi w:val="0"/>
+        <w:rPr>
+          <w:sz w:val="28"/>
+          <w:szCs w:val="28"/>
+        </w:rPr>
+      </w:pPr>
+    </w:p>
+    <w:p>
+      <w:pPr>
+        <w:pStyle w:val="ListParagraph"/>
+        <w:numPr>
+          <w:ilvl w:val="0"/>
+          <w:numId w:val="9"/>
+        </w:numPr>
+        <w:bidi w:val="0"/>
+        <w:rPr>
+          <w:sz w:val="28"/>
+          <w:szCs w:val="28"/>
+        </w:rPr>
+      </w:pPr>
+      <w:r>
+        <w:rPr>
+          <w:sz w:val="28"/>
+          <w:szCs w:val="28"/>
+        </w:rPr>
         <w:t xml:space="preserve">Download &amp; install eclipse </w:t>
       </w:r>
       <w:r>
@@ -848,21 +977,8 @@
           <w:sz w:val="28"/>
           <w:szCs w:val="28"/>
         </w:rPr>
-        <w:t xml:space="preserve">Go to the REST tutorial part 10 to see how to install </w:t>
-      </w:r>
-      <w:r>
-        <w:rPr>
-          <w:sz w:val="28"/>
-          <w:szCs w:val="28"/>
-        </w:rPr>
-        <w:t xml:space="preserve">server </w:t>
-      </w:r>
-      <w:r>
-        <w:rPr>
-          <w:sz w:val="28"/>
-          <w:szCs w:val="28"/>
-        </w:rPr>
-        <w:t>environment</w:t>
+        <w:lastRenderedPageBreak/>
+        <w:t>Go to the REST tutorial part 10 to see how to install server environment</w:t>
       </w:r>
     </w:p>
     <w:p>
@@ -903,184 +1019,80 @@
           <w:sz w:val="28"/>
           <w:szCs w:val="28"/>
         </w:rPr>
-        <w:t>You'll</w:t>
-      </w:r>
-      <w:r>
-        <w:rPr>
-          <w:sz w:val="28"/>
-          <w:szCs w:val="28"/>
-        </w:rPr>
-        <w:t xml:space="preserve"> need to s</w:t>
-      </w:r>
-      <w:r>
-        <w:rPr>
-          <w:sz w:val="28"/>
-          <w:szCs w:val="28"/>
-        </w:rPr>
-        <w:t>et environment variables</w:t>
-      </w:r>
-      <w:r>
-        <w:rPr>
-          <w:sz w:val="28"/>
-          <w:szCs w:val="28"/>
-        </w:rPr>
-        <w:t xml:space="preserve"> for JDK and </w:t>
-      </w:r>
-      <w:r>
-        <w:rPr>
-          <w:sz w:val="28"/>
-          <w:szCs w:val="28"/>
-        </w:rPr>
-        <w:t>tomcat</w:t>
-      </w:r>
-      <w:r>
-        <w:rPr>
-          <w:sz w:val="28"/>
-          <w:szCs w:val="28"/>
-        </w:rPr>
-        <w:t>, don't remember if it's in the videos</w:t>
-      </w:r>
-      <w:r>
-        <w:rPr>
-          <w:sz w:val="28"/>
-          <w:szCs w:val="28"/>
-        </w:rPr>
-        <w:t xml:space="preserve"> or not but Goog</w:t>
+        <w:t>You'll need to set environment variables for JDK and tomcat, don't remember if it's in the videos or not but Google it.</w:t>
+      </w:r>
+    </w:p>
+    <w:p>
+      <w:pPr>
+        <w:pStyle w:val="ListParagraph"/>
+        <w:bidi w:val="0"/>
+        <w:ind w:left="1080"/>
+        <w:rPr>
+          <w:sz w:val="28"/>
+          <w:szCs w:val="28"/>
+        </w:rPr>
+      </w:pPr>
+    </w:p>
+    <w:p>
+      <w:pPr>
+        <w:pStyle w:val="ListParagraph"/>
+        <w:numPr>
+          <w:ilvl w:val="0"/>
+          <w:numId w:val="9"/>
+        </w:numPr>
+        <w:bidi w:val="0"/>
+        <w:rPr>
+          <w:sz w:val="28"/>
+          <w:szCs w:val="28"/>
+        </w:rPr>
+      </w:pPr>
+      <w:r>
+        <w:rPr>
+          <w:sz w:val="28"/>
+          <w:szCs w:val="28"/>
+        </w:rPr>
+        <w:t>Download &amp; install PostgreSQL latest version in order to make your pc a Database server as well as a regular application server. (Hibernate needs it)</w:t>
+      </w:r>
+    </w:p>
+    <w:p>
+      <w:pPr>
+        <w:pStyle w:val="ListParagraph"/>
+        <w:bidi w:val="0"/>
+        <w:rPr>
+          <w:sz w:val="28"/>
+          <w:szCs w:val="28"/>
+        </w:rPr>
+      </w:pPr>
+    </w:p>
+    <w:p>
+      <w:pPr>
+        <w:pStyle w:val="ListParagraph"/>
+        <w:numPr>
+          <w:ilvl w:val="0"/>
+          <w:numId w:val="9"/>
+        </w:numPr>
+        <w:bidi w:val="0"/>
+        <w:rPr>
+          <w:sz w:val="28"/>
+          <w:szCs w:val="28"/>
+        </w:rPr>
+      </w:pPr>
+      <w:r>
+        <w:rPr>
+          <w:sz w:val="28"/>
+          <w:szCs w:val="28"/>
+        </w:rPr>
+        <w:t>Download &amp; install pgAdmin</w:t>
+      </w:r>
+      <w:r>
+        <w:rPr>
+          <w:sz w:val="28"/>
+          <w:szCs w:val="28"/>
+        </w:rPr>
+        <w:t xml:space="preserve"> latest version, it helps with looking at the data in the database in a comfortable way.</w:t>
       </w:r>
       <w:bookmarkStart w:id="0" w:name="_GoBack"/>
       <w:bookmarkEnd w:id="0"/>
-      <w:r>
-        <w:rPr>
-          <w:sz w:val="28"/>
-          <w:szCs w:val="28"/>
-        </w:rPr>
-        <w:t>le it.</w:t>
-      </w:r>
-    </w:p>
-    <w:p>
-      <w:pPr>
-        <w:pStyle w:val="ListParagraph"/>
-        <w:bidi w:val="0"/>
-        <w:ind w:left="1080"/>
-        <w:rPr>
-          <w:sz w:val="28"/>
-          <w:szCs w:val="28"/>
-        </w:rPr>
-      </w:pPr>
-    </w:p>
-    <w:p>
-      <w:pPr>
-        <w:pStyle w:val="ListParagraph"/>
-        <w:bidi w:val="0"/>
-        <w:ind w:left="1080"/>
-        <w:rPr>
-          <w:sz w:val="28"/>
-          <w:szCs w:val="28"/>
-        </w:rPr>
-      </w:pPr>
-    </w:p>
-    <w:p>
-      <w:pPr>
-        <w:pStyle w:val="ListParagraph"/>
-        <w:numPr>
-          <w:ilvl w:val="0"/>
-          <w:numId w:val="1"/>
-        </w:numPr>
-        <w:bidi w:val="0"/>
-        <w:rPr>
-          <w:sz w:val="28"/>
-          <w:szCs w:val="28"/>
-        </w:rPr>
-      </w:pPr>
-      <w:r>
-        <w:rPr>
-          <w:sz w:val="28"/>
-          <w:szCs w:val="28"/>
-        </w:rPr>
-        <w:t>In Android studio, go to open=&gt; open existing project and open the client project that's in the repository you cloned in step 4)</w:t>
-      </w:r>
-    </w:p>
-    <w:p>
-      <w:pPr>
-        <w:pStyle w:val="ListParagraph"/>
-        <w:bidi w:val="0"/>
-        <w:rPr>
-          <w:sz w:val="28"/>
-          <w:szCs w:val="28"/>
-        </w:rPr>
-      </w:pPr>
-      <w:r>
-        <w:rPr>
-          <w:sz w:val="28"/>
-          <w:szCs w:val="28"/>
-        </w:rPr>
-        <w:t>At &lt;repository path&gt;/code/client/Dingy</w:t>
-      </w:r>
-    </w:p>
-    <w:p>
-      <w:pPr>
-        <w:pStyle w:val="ListParagraph"/>
-        <w:bidi w:val="0"/>
-        <w:rPr>
-          <w:sz w:val="28"/>
-          <w:szCs w:val="28"/>
-        </w:rPr>
-      </w:pPr>
-    </w:p>
-    <w:p>
-      <w:pPr>
-        <w:pStyle w:val="ListParagraph"/>
-        <w:bidi w:val="0"/>
-        <w:rPr>
-          <w:sz w:val="28"/>
-          <w:szCs w:val="28"/>
-        </w:rPr>
-      </w:pPr>
-    </w:p>
-    <w:p>
-      <w:pPr>
-        <w:pStyle w:val="ListParagraph"/>
-        <w:bidi w:val="0"/>
-        <w:rPr>
-          <w:sz w:val="28"/>
-          <w:szCs w:val="28"/>
-        </w:rPr>
-      </w:pPr>
-    </w:p>
-    <w:p>
-      <w:pPr>
-        <w:pStyle w:val="ListParagraph"/>
-        <w:bidi w:val="0"/>
-        <w:rPr>
-          <w:sz w:val="28"/>
-          <w:szCs w:val="28"/>
-        </w:rPr>
-      </w:pPr>
-    </w:p>
-    <w:p>
-      <w:pPr>
-        <w:pStyle w:val="ListParagraph"/>
-        <w:numPr>
-          <w:ilvl w:val="0"/>
-          <w:numId w:val="1"/>
-        </w:numPr>
-        <w:bidi w:val="0"/>
-        <w:rPr>
-          <w:sz w:val="28"/>
-          <w:szCs w:val="28"/>
-        </w:rPr>
-      </w:pPr>
-    </w:p>
-    <w:p>
-      <w:pPr>
-        <w:pStyle w:val="ListParagraph"/>
-        <w:bidi w:val="0"/>
-        <w:ind w:left="1080"/>
-        <w:rPr>
-          <w:sz w:val="28"/>
-          <w:szCs w:val="28"/>
-        </w:rPr>
-      </w:pPr>
     </w:p>
     <w:p>
       <w:pPr>
@@ -1457,6 +1469,95 @@
     </w:lvl>
   </w:abstractNum>
   <w:abstractNum w:abstractNumId="1">
+    <w:nsid w:val="381362D9"/>
+    <w:multiLevelType w:val="hybridMultilevel"/>
+    <w:tmpl w:val="69D6AA1A"/>
+    <w:lvl w:ilvl="0" w:tplc="12521ED0">
+      <w:start w:val="1"/>
+      <w:numFmt w:val="decimal"/>
+      <w:lvlText w:val="%1)"/>
+      <w:lvlJc w:val="left"/>
+      <w:pPr>
+        <w:ind w:left="1080" w:hanging="360"/>
+      </w:pPr>
+      <w:rPr>
+        <w:rFonts w:hint="default"/>
+      </w:rPr>
+    </w:lvl>
+    <w:lvl w:ilvl="1" w:tplc="04090019" w:tentative="1">
+      <w:start w:val="1"/>
+      <w:numFmt w:val="lowerLetter"/>
+      <w:lvlText w:val="%2."/>
+      <w:lvlJc w:val="left"/>
+      <w:pPr>
+        <w:ind w:left="1800" w:hanging="360"/>
+      </w:pPr>
+    </w:lvl>
+    <w:lvl w:ilvl="2" w:tplc="0409001B" w:tentative="1">
+      <w:start w:val="1"/>
+      <w:numFmt w:val="lowerRoman"/>
+      <w:lvlText w:val="%3."/>
+      <w:lvlJc w:val="right"/>
+      <w:pPr>
+        <w:ind w:left="2520" w:hanging="180"/>
+      </w:pPr>
+    </w:lvl>
+    <w:lvl w:ilvl="3" w:tplc="0409000F" w:tentative="1">
+      <w:start w:val="1"/>
+      <w:numFmt w:val="decimal"/>
+      <w:lvlText w:val="%4."/>
+      <w:lvlJc w:val="left"/>
+      <w:pPr>
+        <w:ind w:left="3240" w:hanging="360"/>
+      </w:pPr>
+    </w:lvl>
+    <w:lvl w:ilvl="4" w:tplc="04090019" w:tentative="1">
+      <w:start w:val="1"/>
+      <w:numFmt w:val="lowerLetter"/>
+      <w:lvlText w:val="%5."/>
+      <w:lvlJc w:val="left"/>
+      <w:pPr>
+        <w:ind w:left="3960" w:hanging="360"/>
+      </w:pPr>
+    </w:lvl>
+    <w:lvl w:ilvl="5" w:tplc="0409001B" w:tentative="1">
+      <w:start w:val="1"/>
+      <w:numFmt w:val="lowerRoman"/>
+      <w:lvlText w:val="%6."/>
+      <w:lvlJc w:val="right"/>
+      <w:pPr>
+        <w:ind w:left="4680" w:hanging="180"/>
+      </w:pPr>
+    </w:lvl>
+    <w:lvl w:ilvl="6" w:tplc="0409000F" w:tentative="1">
+      <w:start w:val="1"/>
+      <w:numFmt w:val="decimal"/>
+      <w:lvlText w:val="%7."/>
+      <w:lvlJc w:val="left"/>
+      <w:pPr>
+        <w:ind w:left="5400" w:hanging="360"/>
+      </w:pPr>
+    </w:lvl>
+    <w:lvl w:ilvl="7" w:tplc="04090019" w:tentative="1">
+      <w:start w:val="1"/>
+      <w:numFmt w:val="lowerLetter"/>
+      <w:lvlText w:val="%8."/>
+      <w:lvlJc w:val="left"/>
+      <w:pPr>
+        <w:ind w:left="6120" w:hanging="360"/>
+      </w:pPr>
+    </w:lvl>
+    <w:lvl w:ilvl="8" w:tplc="0409001B" w:tentative="1">
+      <w:start w:val="1"/>
+      <w:numFmt w:val="lowerRoman"/>
+      <w:lvlText w:val="%9."/>
+      <w:lvlJc w:val="right"/>
+      <w:pPr>
+        <w:ind w:left="6840" w:hanging="180"/>
+      </w:pPr>
+    </w:lvl>
+  </w:abstractNum>
+  <w:abstractNum w:abstractNumId="2">
     <w:nsid w:val="38C75A37"/>
     <w:multiLevelType w:val="hybridMultilevel"/>
     <w:tmpl w:val="CBFC2A84"/>
@@ -1569,7 +1670,96 @@
       </w:rPr>
     </w:lvl>
   </w:abstractNum>
-  <w:abstractNum w:abstractNumId="2">
+  <w:abstractNum w:abstractNumId="3">
+    <w:nsid w:val="39CB5E3E"/>
+    <w:multiLevelType w:val="hybridMultilevel"/>
+    <w:tmpl w:val="C480E20E"/>
+    <w:lvl w:ilvl="0" w:tplc="0F22C846">
+      <w:start w:val="1"/>
+      <w:numFmt w:val="decimal"/>
+      <w:lvlText w:val="%1)"/>
+      <w:lvlJc w:val="left"/>
+      <w:pPr>
+        <w:ind w:left="1440" w:hanging="360"/>
+      </w:pPr>
+      <w:rPr>
+        <w:rFonts w:hint="default"/>
+      </w:rPr>
+    </w:lvl>
+    <w:lvl w:ilvl="1" w:tplc="04090019" w:tentative="1">
+      <w:start w:val="1"/>
+      <w:numFmt w:val="lowerLetter"/>
+      <w:lvlText w:val="%2."/>
+      <w:lvlJc w:val="left"/>
+      <w:pPr>
+        <w:ind w:left="2160" w:hanging="360"/>
+      </w:pPr>
+    </w:lvl>
+    <w:lvl w:ilvl="2" w:tplc="0409001B" w:tentative="1">
+      <w:start w:val="1"/>
+      <w:numFmt w:val="lowerRoman"/>
+      <w:lvlText w:val="%3."/>
+      <w:lvlJc w:val="right"/>
+      <w:pPr>
+        <w:ind w:left="2880" w:hanging="180"/>
+      </w:pPr>
+    </w:lvl>
+    <w:lvl w:ilvl="3" w:tplc="0409000F" w:tentative="1">
+      <w:start w:val="1"/>
+      <w:numFmt w:val="decimal"/>
+      <w:lvlText w:val="%4."/>
+      <w:lvlJc w:val="left"/>
+      <w:pPr>
+        <w:ind w:left="3600" w:hanging="360"/>
+      </w:pPr>
+    </w:lvl>
+    <w:lvl w:ilvl="4" w:tplc="04090019" w:tentative="1">
+      <w:start w:val="1"/>
+      <w:numFmt w:val="lowerLetter"/>
+      <w:lvlText w:val="%5."/>
+      <w:lvlJc w:val="left"/>
+      <w:pPr>
+        <w:ind w:left="4320" w:hanging="360"/>
+      </w:pPr>
+    </w:lvl>
+    <w:lvl w:ilvl="5" w:tplc="0409001B" w:tentative="1">
+      <w:start w:val="1"/>
+      <w:numFmt w:val="lowerRoman"/>
+      <w:lvlText w:val="%6."/>
+      <w:lvlJc w:val="right"/>
+      <w:pPr>
+        <w:ind w:left="5040" w:hanging="180"/>
+      </w:pPr>
+    </w:lvl>
+    <w:lvl w:ilvl="6" w:tplc="0409000F" w:tentative="1">
+      <w:start w:val="1"/>
+      <w:numFmt w:val="decimal"/>
+      <w:lvlText w:val="%7."/>
+      <w:lvlJc w:val="left"/>
+      <w:pPr>
+        <w:ind w:left="5760" w:hanging="360"/>
+      </w:pPr>
+    </w:lvl>
+    <w:lvl w:ilvl="7" w:tplc="04090019" w:tentative="1">
+      <w:start w:val="1"/>
+      <w:numFmt w:val="lowerLetter"/>
+      <w:lvlText w:val="%8."/>
+      <w:lvlJc w:val="left"/>
+      <w:pPr>
+        <w:ind w:left="6480" w:hanging="360"/>
+      </w:pPr>
+    </w:lvl>
+    <w:lvl w:ilvl="8" w:tplc="0409001B" w:tentative="1">
+      <w:start w:val="1"/>
+      <w:numFmt w:val="lowerRoman"/>
+      <w:lvlText w:val="%9."/>
+      <w:lvlJc w:val="right"/>
+      <w:pPr>
+        <w:ind w:left="7200" w:hanging="180"/>
+      </w:pPr>
+    </w:lvl>
+  </w:abstractNum>
+  <w:abstractNum w:abstractNumId="4">
     <w:nsid w:val="46754398"/>
     <w:multiLevelType w:val="hybridMultilevel"/>
     <w:tmpl w:val="3C282FCA"/>
@@ -1682,7 +1872,7 @@
       </w:rPr>
     </w:lvl>
   </w:abstractNum>
-  <w:abstractNum w:abstractNumId="3">
+  <w:abstractNum w:abstractNumId="5">
     <w:nsid w:val="4AC65FB1"/>
     <w:multiLevelType w:val="multilevel"/>
     <w:tmpl w:val="9AF069E4"/>
@@ -1795,7 +1985,96 @@
       </w:rPr>
     </w:lvl>
   </w:abstractNum>
-  <w:abstractNum w:abstractNumId="4">
+  <w:abstractNum w:abstractNumId="6">
+    <w:nsid w:val="56333558"/>
+    <w:multiLevelType w:val="hybridMultilevel"/>
+    <w:tmpl w:val="C52CA3F2"/>
+    <w:lvl w:ilvl="0" w:tplc="04090011">
+      <w:start w:val="1"/>
+      <w:numFmt w:val="decimal"/>
+      <w:lvlText w:val="%1)"/>
+      <w:lvlJc w:val="left"/>
+      <w:pPr>
+        <w:ind w:left="720" w:hanging="360"/>
+      </w:pPr>
+      <w:rPr>
+        <w:rFonts w:hint="default"/>
+      </w:rPr>
+    </w:lvl>
+    <w:lvl w:ilvl="1" w:tplc="04090019" w:tentative="1">
+      <w:start w:val="1"/>
+      <w:numFmt w:val="lowerLetter"/>
+      <w:lvlText w:val="%2."/>
+      <w:lvlJc w:val="left"/>
+      <w:pPr>
+        <w:ind w:left="1440" w:hanging="360"/>
+      </w:pPr>
+    </w:lvl>
+    <w:lvl w:ilvl="2" w:tplc="0409001B" w:tentative="1">
+      <w:start w:val="1"/>
+      <w:numFmt w:val="lowerRoman"/>
+      <w:lvlText w:val="%3."/>
+      <w:lvlJc w:val="right"/>
+      <w:pPr>
+        <w:ind w:left="2160" w:hanging="180"/>
+      </w:pPr>
+    </w:lvl>
+    <w:lvl w:ilvl="3" w:tplc="0409000F" w:tentative="1">
+      <w:start w:val="1"/>
+      <w:numFmt w:val="decimal"/>
+      <w:lvlText w:val="%4."/>
+      <w:lvlJc w:val="left"/>
+      <w:pPr>
+        <w:ind w:left="2880" w:hanging="360"/>
+      </w:pPr>
+    </w:lvl>
+    <w:lvl w:ilvl="4" w:tplc="04090019" w:tentative="1">
+      <w:start w:val="1"/>
+      <w:numFmt w:val="lowerLetter"/>
+      <w:lvlText w:val="%5."/>
+      <w:lvlJc w:val="left"/>
+      <w:pPr>
+        <w:ind w:left="3600" w:hanging="360"/>
+      </w:pPr>
+    </w:lvl>
+    <w:lvl w:ilvl="5" w:tplc="0409001B" w:tentative="1">
+      <w:start w:val="1"/>
+      <w:numFmt w:val="lowerRoman"/>
+      <w:lvlText w:val="%6."/>
+      <w:lvlJc w:val="right"/>
+      <w:pPr>
+        <w:ind w:left="4320" w:hanging="180"/>
+      </w:pPr>
+    </w:lvl>
+    <w:lvl w:ilvl="6" w:tplc="0409000F" w:tentative="1">
+      <w:start w:val="1"/>
+      <w:numFmt w:val="decimal"/>
+      <w:lvlText w:val="%7."/>
+      <w:lvlJc w:val="left"/>
+      <w:pPr>
+        <w:ind w:left="5040" w:hanging="360"/>
+      </w:pPr>
+    </w:lvl>
+    <w:lvl w:ilvl="7" w:tplc="04090019" w:tentative="1">
+      <w:start w:val="1"/>
+      <w:numFmt w:val="lowerLetter"/>
+      <w:lvlText w:val="%8."/>
+      <w:lvlJc w:val="left"/>
+      <w:pPr>
+        <w:ind w:left="5760" w:hanging="360"/>
+      </w:pPr>
+    </w:lvl>
+    <w:lvl w:ilvl="8" w:tplc="0409001B" w:tentative="1">
+      <w:start w:val="1"/>
+      <w:numFmt w:val="lowerRoman"/>
+      <w:lvlText w:val="%9."/>
+      <w:lvlJc w:val="right"/>
+      <w:pPr>
+        <w:ind w:left="6480" w:hanging="180"/>
+      </w:pPr>
+    </w:lvl>
+  </w:abstractNum>
+  <w:abstractNum w:abstractNumId="7">
     <w:nsid w:val="6B973D40"/>
     <w:multiLevelType w:val="hybridMultilevel"/>
     <w:tmpl w:val="A86EFC02"/>
@@ -1908,7 +2187,7 @@
       </w:rPr>
     </w:lvl>
   </w:abstractNum>
-  <w:abstractNum w:abstractNumId="5">
+  <w:abstractNum w:abstractNumId="8">
     <w:nsid w:val="77973E24"/>
     <w:multiLevelType w:val="multilevel"/>
     <w:tmpl w:val="4064B0F4"/>
@@ -2025,19 +2304,28 @@
     <w:abstractNumId w:val="0"/>
   </w:num>
   <w:num w:numId="2">
+    <w:abstractNumId w:val="8"/>
+  </w:num>
+  <w:num w:numId="3">
     <w:abstractNumId w:val="5"/>
   </w:num>
-  <w:num w:numId="3">
+  <w:num w:numId="4">
+    <w:abstractNumId w:val="7"/>
+  </w:num>
+  <w:num w:numId="5">
+    <w:abstractNumId w:val="2"/>
+  </w:num>
+  <w:num w:numId="6">
+    <w:abstractNumId w:val="4"/>
+  </w:num>
+  <w:num w:numId="7">
     <w:abstractNumId w:val="3"/>
   </w:num>
-  <w:num w:numId="4">
-    <w:abstractNumId w:val="4"/>
-  </w:num>
-  <w:num w:numId="5">
+  <w:num w:numId="8">
     <w:abstractNumId w:val="1"/>
   </w:num>
-  <w:num w:numId="6">
-    <w:abstractNumId w:val="2"/>
+  <w:num w:numId="9">
+    <w:abstractNumId w:val="6"/>
   </w:num>
 </w:numbering>
 </file>

</xml_diff>

<commit_message>
client - working on google sign in
</commit_message>
<xml_diff>
--- a/Documentation/installation.docx
+++ b/Documentation/installation.docx
@@ -24,8 +24,21 @@
         <w:bidi w:val="0"/>
         <w:jc w:val="center"/>
       </w:pPr>
-      <w:r>
-        <w:t>Git with SourceTree:</w:t>
+      <w:proofErr w:type="spellStart"/>
+      <w:r>
+        <w:t>Git</w:t>
+      </w:r>
+      <w:proofErr w:type="spellEnd"/>
+      <w:r>
+        <w:t xml:space="preserve"> with </w:t>
+      </w:r>
+      <w:proofErr w:type="spellStart"/>
+      <w:r>
+        <w:t>SourceTree</w:t>
+      </w:r>
+      <w:proofErr w:type="spellEnd"/>
+      <w:r>
+        <w:t>:</w:t>
       </w:r>
     </w:p>
     <w:p>
@@ -562,7 +575,23 @@
           <w:sz w:val="28"/>
           <w:szCs w:val="28"/>
         </w:rPr>
-        <w:t xml:space="preserve">Download SourceTree for version control </w:t>
+        <w:t xml:space="preserve">Download </w:t>
+      </w:r>
+      <w:proofErr w:type="spellStart"/>
+      <w:r>
+        <w:rPr>
+          <w:sz w:val="28"/>
+          <w:szCs w:val="28"/>
+        </w:rPr>
+        <w:t>SourceTree</w:t>
+      </w:r>
+      <w:proofErr w:type="spellEnd"/>
+      <w:r>
+        <w:rPr>
+          <w:sz w:val="28"/>
+          <w:szCs w:val="28"/>
+        </w:rPr>
+        <w:t xml:space="preserve"> for version control </w:t>
       </w:r>
     </w:p>
     <w:p>
@@ -607,7 +636,23 @@
           <w:sz w:val="28"/>
           <w:szCs w:val="28"/>
         </w:rPr>
-        <w:t>Select any location in your pc to be the repository path, doesn't matter</w:t>
+        <w:t xml:space="preserve">Select any location in your pc to be the repository </w:t>
+      </w:r>
+      <w:proofErr w:type="gramStart"/>
+      <w:r>
+        <w:rPr>
+          <w:sz w:val="28"/>
+          <w:szCs w:val="28"/>
+        </w:rPr>
+        <w:t>path,</w:t>
+      </w:r>
+      <w:proofErr w:type="gramEnd"/>
+      <w:r>
+        <w:rPr>
+          <w:sz w:val="28"/>
+          <w:szCs w:val="28"/>
+        </w:rPr>
+        <w:t xml:space="preserve"> doesn't matter</w:t>
       </w:r>
       <w:r>
         <w:rPr>
@@ -671,7 +716,7 @@
         <w:pStyle w:val="ListParagraph"/>
         <w:numPr>
           <w:ilvl w:val="0"/>
-          <w:numId w:val="1"/>
+          <w:numId w:val="10"/>
         </w:numPr>
         <w:bidi w:val="0"/>
         <w:rPr>
@@ -785,7 +830,7 @@
         <w:pStyle w:val="ListParagraph"/>
         <w:numPr>
           <w:ilvl w:val="0"/>
-          <w:numId w:val="1"/>
+          <w:numId w:val="10"/>
         </w:numPr>
         <w:bidi w:val="0"/>
         <w:rPr>
@@ -829,8 +874,134 @@
           <w:sz w:val="28"/>
           <w:szCs w:val="28"/>
         </w:rPr>
+        <w:t xml:space="preserve">      </w:t>
+      </w:r>
+      <w:r>
+        <w:rPr>
+          <w:sz w:val="28"/>
+          <w:szCs w:val="28"/>
+        </w:rPr>
         <w:t>At &lt;repository path&gt;/code/client/Dingy</w:t>
       </w:r>
+    </w:p>
+    <w:p>
+      <w:pPr>
+        <w:bidi w:val="0"/>
+        <w:rPr>
+          <w:sz w:val="28"/>
+          <w:szCs w:val="28"/>
+        </w:rPr>
+      </w:pPr>
+    </w:p>
+    <w:p>
+      <w:pPr>
+        <w:pStyle w:val="ListParagraph"/>
+        <w:numPr>
+          <w:ilvl w:val="0"/>
+          <w:numId w:val="10"/>
+        </w:numPr>
+        <w:bidi w:val="0"/>
+        <w:rPr>
+          <w:sz w:val="28"/>
+          <w:szCs w:val="28"/>
+        </w:rPr>
+      </w:pPr>
+      <w:r>
+        <w:rPr>
+          <w:sz w:val="28"/>
+          <w:szCs w:val="28"/>
+        </w:rPr>
+        <w:t>You may need to do some things to get the Google sign-in service to work, in which case follow the steps in:</w:t>
+      </w:r>
+    </w:p>
+    <w:p>
+      <w:pPr>
+        <w:pStyle w:val="ListParagraph"/>
+        <w:bidi w:val="0"/>
+        <w:ind w:left="1080"/>
+        <w:rPr>
+          <w:sz w:val="28"/>
+          <w:szCs w:val="28"/>
+        </w:rPr>
+      </w:pPr>
+      <w:hyperlink r:id="rId11" w:history="1">
+        <w:r>
+          <w:rPr>
+            <w:rStyle w:val="Hyperlink"/>
+            <w:sz w:val="28"/>
+            <w:szCs w:val="28"/>
+          </w:rPr>
+          <w:t>https://developers.google.com/identity/sign-in/android/start-integrating</w:t>
+        </w:r>
+      </w:hyperlink>
+    </w:p>
+    <w:p>
+      <w:pPr>
+        <w:pStyle w:val="ListParagraph"/>
+        <w:bidi w:val="0"/>
+        <w:ind w:left="1080"/>
+        <w:rPr>
+          <w:sz w:val="28"/>
+          <w:szCs w:val="28"/>
+        </w:rPr>
+      </w:pPr>
+    </w:p>
+    <w:p>
+      <w:pPr>
+        <w:pStyle w:val="ListParagraph"/>
+        <w:bidi w:val="0"/>
+        <w:ind w:left="1080"/>
+        <w:rPr>
+          <w:sz w:val="28"/>
+          <w:szCs w:val="28"/>
+        </w:rPr>
+      </w:pPr>
+      <w:r>
+        <w:rPr>
+          <w:sz w:val="28"/>
+          <w:szCs w:val="28"/>
+        </w:rPr>
+        <w:t>(I already did it, but I don't know if it's per-app or per-</w:t>
+      </w:r>
+      <w:bookmarkStart w:id="0" w:name="_GoBack"/>
+      <w:r>
+        <w:rPr>
+          <w:sz w:val="28"/>
+          <w:szCs w:val="28"/>
+        </w:rPr>
+        <w:t>developer)</w:t>
+      </w:r>
+    </w:p>
+    <w:bookmarkEnd w:id="0"/>
+    <w:p>
+      <w:pPr>
+        <w:pStyle w:val="ListParagraph"/>
+        <w:bidi w:val="0"/>
+        <w:rPr>
+          <w:sz w:val="28"/>
+          <w:szCs w:val="28"/>
+        </w:rPr>
+      </w:pPr>
+    </w:p>
+    <w:p>
+      <w:pPr>
+        <w:pStyle w:val="ListParagraph"/>
+        <w:bidi w:val="0"/>
+        <w:rPr>
+          <w:sz w:val="28"/>
+          <w:szCs w:val="28"/>
+        </w:rPr>
+      </w:pPr>
+    </w:p>
+    <w:p>
+      <w:pPr>
+        <w:pStyle w:val="ListParagraph"/>
+        <w:bidi w:val="0"/>
+        <w:rPr>
+          <w:sz w:val="28"/>
+          <w:szCs w:val="28"/>
+        </w:rPr>
+      </w:pPr>
     </w:p>
     <w:p>
       <w:pPr>
@@ -977,7 +1148,6 @@
           <w:sz w:val="28"/>
           <w:szCs w:val="28"/>
         </w:rPr>
-        <w:lastRenderedPageBreak/>
         <w:t>Go to the REST tutorial part 10 to see how to install server environment</w:t>
       </w:r>
     </w:p>
@@ -1051,7 +1221,23 @@
           <w:sz w:val="28"/>
           <w:szCs w:val="28"/>
         </w:rPr>
-        <w:t>Download &amp; install PostgreSQL latest version in order to make your pc a Database server as well as a regular application server. (Hibernate needs it)</w:t>
+        <w:t xml:space="preserve">Download &amp; install </w:t>
+      </w:r>
+      <w:proofErr w:type="spellStart"/>
+      <w:r>
+        <w:rPr>
+          <w:sz w:val="28"/>
+          <w:szCs w:val="28"/>
+        </w:rPr>
+        <w:t>PostgreSQL</w:t>
+      </w:r>
+      <w:proofErr w:type="spellEnd"/>
+      <w:r>
+        <w:rPr>
+          <w:sz w:val="28"/>
+          <w:szCs w:val="28"/>
+        </w:rPr>
+        <w:t xml:space="preserve"> latest version in order to make your pc a Database server as well as a regular application server. (Hibernate needs it)</w:t>
       </w:r>
     </w:p>
     <w:p>
@@ -1082,8 +1268,17 @@
           <w:sz w:val="28"/>
           <w:szCs w:val="28"/>
         </w:rPr>
-        <w:t>Download &amp; install pgAdmin</w:t>
-      </w:r>
+        <w:t xml:space="preserve">Download &amp; install </w:t>
+      </w:r>
+      <w:proofErr w:type="spellStart"/>
+      <w:r>
+        <w:rPr>
+          <w:sz w:val="28"/>
+          <w:szCs w:val="28"/>
+        </w:rPr>
+        <w:t>pgAdmin</w:t>
+      </w:r>
+      <w:proofErr w:type="spellEnd"/>
       <w:r>
         <w:rPr>
           <w:sz w:val="28"/>
@@ -1091,8 +1286,6 @@
         </w:rPr>
         <w:t xml:space="preserve"> latest version, it helps with looking at the data in the database in a comfortable way.</w:t>
       </w:r>
-      <w:bookmarkStart w:id="0" w:name="_GoBack"/>
-      <w:bookmarkEnd w:id="0"/>
     </w:p>
     <w:p>
       <w:pPr>
@@ -1380,6 +1573,95 @@
 <file path=word/numbering.xml><?xml version="1.0" encoding="utf-8"?>
 <w:numbering xmlns:wpc="http://schemas.microsoft.com/office/word/2010/wordprocessingCanvas" xmlns:mc="http://schemas.openxmlformats.org/markup-compatibility/2006" xmlns:o="urn:schemas-microsoft-com:office:office" xmlns:r="http://schemas.openxmlformats.org/officeDocument/2006/relationships" xmlns:m="http://schemas.openxmlformats.org/officeDocument/2006/math" xmlns:v="urn:schemas-microsoft-com:vml" xmlns:wp14="http://schemas.microsoft.com/office/word/2010/wordprocessingDrawing" xmlns:wp="http://schemas.openxmlformats.org/drawingml/2006/wordprocessingDrawing" xmlns:w10="urn:schemas-microsoft-com:office:word" xmlns:w="http://schemas.openxmlformats.org/wordprocessingml/2006/main" xmlns:w14="http://schemas.microsoft.com/office/word/2010/wordml" xmlns:wpg="http://schemas.microsoft.com/office/word/2010/wordprocessingGroup" xmlns:wpi="http://schemas.microsoft.com/office/word/2010/wordprocessingInk" xmlns:wne="http://schemas.microsoft.com/office/word/2006/wordml" xmlns:wps="http://schemas.microsoft.com/office/word/2010/wordprocessingShape" mc:Ignorable="w14 wp14">
   <w:abstractNum w:abstractNumId="0">
+    <w:nsid w:val="10971541"/>
+    <w:multiLevelType w:val="hybridMultilevel"/>
+    <w:tmpl w:val="BC9C2FD2"/>
+    <w:lvl w:ilvl="0" w:tplc="9E3048C2">
+      <w:start w:val="1"/>
+      <w:numFmt w:val="decimal"/>
+      <w:lvlText w:val="%1)"/>
+      <w:lvlJc w:val="left"/>
+      <w:pPr>
+        <w:ind w:left="1080" w:hanging="360"/>
+      </w:pPr>
+      <w:rPr>
+        <w:rFonts w:hint="default"/>
+      </w:rPr>
+    </w:lvl>
+    <w:lvl w:ilvl="1" w:tplc="04090019" w:tentative="1">
+      <w:start w:val="1"/>
+      <w:numFmt w:val="lowerLetter"/>
+      <w:lvlText w:val="%2."/>
+      <w:lvlJc w:val="left"/>
+      <w:pPr>
+        <w:ind w:left="1800" w:hanging="360"/>
+      </w:pPr>
+    </w:lvl>
+    <w:lvl w:ilvl="2" w:tplc="0409001B" w:tentative="1">
+      <w:start w:val="1"/>
+      <w:numFmt w:val="lowerRoman"/>
+      <w:lvlText w:val="%3."/>
+      <w:lvlJc w:val="right"/>
+      <w:pPr>
+        <w:ind w:left="2520" w:hanging="180"/>
+      </w:pPr>
+    </w:lvl>
+    <w:lvl w:ilvl="3" w:tplc="0409000F" w:tentative="1">
+      <w:start w:val="1"/>
+      <w:numFmt w:val="decimal"/>
+      <w:lvlText w:val="%4."/>
+      <w:lvlJc w:val="left"/>
+      <w:pPr>
+        <w:ind w:left="3240" w:hanging="360"/>
+      </w:pPr>
+    </w:lvl>
+    <w:lvl w:ilvl="4" w:tplc="04090019" w:tentative="1">
+      <w:start w:val="1"/>
+      <w:numFmt w:val="lowerLetter"/>
+      <w:lvlText w:val="%5."/>
+      <w:lvlJc w:val="left"/>
+      <w:pPr>
+        <w:ind w:left="3960" w:hanging="360"/>
+      </w:pPr>
+    </w:lvl>
+    <w:lvl w:ilvl="5" w:tplc="0409001B" w:tentative="1">
+      <w:start w:val="1"/>
+      <w:numFmt w:val="lowerRoman"/>
+      <w:lvlText w:val="%6."/>
+      <w:lvlJc w:val="right"/>
+      <w:pPr>
+        <w:ind w:left="4680" w:hanging="180"/>
+      </w:pPr>
+    </w:lvl>
+    <w:lvl w:ilvl="6" w:tplc="0409000F" w:tentative="1">
+      <w:start w:val="1"/>
+      <w:numFmt w:val="decimal"/>
+      <w:lvlText w:val="%7."/>
+      <w:lvlJc w:val="left"/>
+      <w:pPr>
+        <w:ind w:left="5400" w:hanging="360"/>
+      </w:pPr>
+    </w:lvl>
+    <w:lvl w:ilvl="7" w:tplc="04090019" w:tentative="1">
+      <w:start w:val="1"/>
+      <w:numFmt w:val="lowerLetter"/>
+      <w:lvlText w:val="%8."/>
+      <w:lvlJc w:val="left"/>
+      <w:pPr>
+        <w:ind w:left="6120" w:hanging="360"/>
+      </w:pPr>
+    </w:lvl>
+    <w:lvl w:ilvl="8" w:tplc="0409001B" w:tentative="1">
+      <w:start w:val="1"/>
+      <w:numFmt w:val="lowerRoman"/>
+      <w:lvlText w:val="%9."/>
+      <w:lvlJc w:val="right"/>
+      <w:pPr>
+        <w:ind w:left="6840" w:hanging="180"/>
+      </w:pPr>
+    </w:lvl>
+  </w:abstractNum>
+  <w:abstractNum w:abstractNumId="1">
     <w:nsid w:val="3806710F"/>
     <w:multiLevelType w:val="hybridMultilevel"/>
     <w:tmpl w:val="3FE46662"/>
@@ -1468,7 +1750,7 @@
       </w:pPr>
     </w:lvl>
   </w:abstractNum>
-  <w:abstractNum w:abstractNumId="1">
+  <w:abstractNum w:abstractNumId="2">
     <w:nsid w:val="381362D9"/>
     <w:multiLevelType w:val="hybridMultilevel"/>
     <w:tmpl w:val="69D6AA1A"/>
@@ -1557,7 +1839,7 @@
       </w:pPr>
     </w:lvl>
   </w:abstractNum>
-  <w:abstractNum w:abstractNumId="2">
+  <w:abstractNum w:abstractNumId="3">
     <w:nsid w:val="38C75A37"/>
     <w:multiLevelType w:val="hybridMultilevel"/>
     <w:tmpl w:val="CBFC2A84"/>
@@ -1670,7 +1952,7 @@
       </w:rPr>
     </w:lvl>
   </w:abstractNum>
-  <w:abstractNum w:abstractNumId="3">
+  <w:abstractNum w:abstractNumId="4">
     <w:nsid w:val="39CB5E3E"/>
     <w:multiLevelType w:val="hybridMultilevel"/>
     <w:tmpl w:val="C480E20E"/>
@@ -1759,7 +2041,7 @@
       </w:pPr>
     </w:lvl>
   </w:abstractNum>
-  <w:abstractNum w:abstractNumId="4">
+  <w:abstractNum w:abstractNumId="5">
     <w:nsid w:val="46754398"/>
     <w:multiLevelType w:val="hybridMultilevel"/>
     <w:tmpl w:val="3C282FCA"/>
@@ -1872,7 +2154,7 @@
       </w:rPr>
     </w:lvl>
   </w:abstractNum>
-  <w:abstractNum w:abstractNumId="5">
+  <w:abstractNum w:abstractNumId="6">
     <w:nsid w:val="4AC65FB1"/>
     <w:multiLevelType w:val="multilevel"/>
     <w:tmpl w:val="9AF069E4"/>
@@ -1985,7 +2267,7 @@
       </w:rPr>
     </w:lvl>
   </w:abstractNum>
-  <w:abstractNum w:abstractNumId="6">
+  <w:abstractNum w:abstractNumId="7">
     <w:nsid w:val="56333558"/>
     <w:multiLevelType w:val="hybridMultilevel"/>
     <w:tmpl w:val="C52CA3F2"/>
@@ -2074,7 +2356,7 @@
       </w:pPr>
     </w:lvl>
   </w:abstractNum>
-  <w:abstractNum w:abstractNumId="7">
+  <w:abstractNum w:abstractNumId="8">
     <w:nsid w:val="6B973D40"/>
     <w:multiLevelType w:val="hybridMultilevel"/>
     <w:tmpl w:val="A86EFC02"/>
@@ -2187,7 +2469,7 @@
       </w:rPr>
     </w:lvl>
   </w:abstractNum>
-  <w:abstractNum w:abstractNumId="8">
+  <w:abstractNum w:abstractNumId="9">
     <w:nsid w:val="77973E24"/>
     <w:multiLevelType w:val="multilevel"/>
     <w:tmpl w:val="4064B0F4"/>
@@ -2301,31 +2583,34 @@
     </w:lvl>
   </w:abstractNum>
   <w:num w:numId="1">
-    <w:abstractNumId w:val="0"/>
+    <w:abstractNumId w:val="1"/>
   </w:num>
   <w:num w:numId="2">
+    <w:abstractNumId w:val="9"/>
+  </w:num>
+  <w:num w:numId="3">
+    <w:abstractNumId w:val="6"/>
+  </w:num>
+  <w:num w:numId="4">
     <w:abstractNumId w:val="8"/>
   </w:num>
-  <w:num w:numId="3">
+  <w:num w:numId="5">
+    <w:abstractNumId w:val="3"/>
+  </w:num>
+  <w:num w:numId="6">
     <w:abstractNumId w:val="5"/>
   </w:num>
-  <w:num w:numId="4">
+  <w:num w:numId="7">
+    <w:abstractNumId w:val="4"/>
+  </w:num>
+  <w:num w:numId="8">
+    <w:abstractNumId w:val="2"/>
+  </w:num>
+  <w:num w:numId="9">
     <w:abstractNumId w:val="7"/>
   </w:num>
-  <w:num w:numId="5">
-    <w:abstractNumId w:val="2"/>
-  </w:num>
-  <w:num w:numId="6">
-    <w:abstractNumId w:val="4"/>
-  </w:num>
-  <w:num w:numId="7">
-    <w:abstractNumId w:val="3"/>
-  </w:num>
-  <w:num w:numId="8">
-    <w:abstractNumId w:val="1"/>
-  </w:num>
-  <w:num w:numId="9">
-    <w:abstractNumId w:val="6"/>
+  <w:num w:numId="10">
+    <w:abstractNumId w:val="0"/>
   </w:num>
 </w:numbering>
 </file>

</xml_diff>

<commit_message>
got google sign in to work in client.
added identifier to User object in backend.
</commit_message>
<xml_diff>
--- a/Documentation/installation.docx
+++ b/Documentation/installation.docx
@@ -24,21 +24,8 @@
         <w:bidi w:val="0"/>
         <w:jc w:val="center"/>
       </w:pPr>
-      <w:proofErr w:type="spellStart"/>
-      <w:r>
-        <w:t>Git</w:t>
-      </w:r>
-      <w:proofErr w:type="spellEnd"/>
-      <w:r>
-        <w:t xml:space="preserve"> with </w:t>
-      </w:r>
-      <w:proofErr w:type="spellStart"/>
-      <w:r>
-        <w:t>SourceTree</w:t>
-      </w:r>
-      <w:proofErr w:type="spellEnd"/>
-      <w:r>
-        <w:t>:</w:t>
+      <w:r>
+        <w:t>Git with SourceTree:</w:t>
       </w:r>
     </w:p>
     <w:p>
@@ -114,13 +101,10 @@
         <w:t>s</w:t>
       </w:r>
       <w:r>
-        <w:t xml:space="preserve"> (S</w:t>
-      </w:r>
-      <w:r>
-        <w:t>erver-side)</w:t>
-      </w:r>
-      <w:r>
-        <w:t xml:space="preserve">: </w:t>
+        <w:t>:</w:t>
+      </w:r>
+      <w:r>
+        <w:t xml:space="preserve"> </w:t>
       </w:r>
       <w:hyperlink r:id="rId7" w:history="1">
         <w:r>
@@ -142,6 +126,35 @@
         <w:bidi w:val="0"/>
         <w:jc w:val="center"/>
       </w:pPr>
+      <w:r>
+        <w:t>Google Sign-in Backend authentication</w:t>
+      </w:r>
+    </w:p>
+    <w:p>
+      <w:pPr>
+        <w:bidi w:val="0"/>
+        <w:jc w:val="center"/>
+      </w:pPr>
+      <w:hyperlink r:id="rId8" w:history="1">
+        <w:r>
+          <w:rPr>
+            <w:rStyle w:val="Hyperlink"/>
+          </w:rPr>
+          <w:t>https://developers.google.com/identity/sign-in/android/backend-auth</w:t>
+        </w:r>
+      </w:hyperlink>
+    </w:p>
+    <w:p>
+      <w:pPr>
+        <w:bidi w:val="0"/>
+        <w:jc w:val="center"/>
+      </w:pPr>
+    </w:p>
+    <w:p>
+      <w:pPr>
+        <w:bidi w:val="0"/>
+        <w:jc w:val="center"/>
+      </w:pPr>
     </w:p>
     <w:p>
       <w:pPr>
@@ -158,13 +171,7 @@
         <w:t xml:space="preserve"> </w:t>
       </w:r>
       <w:r>
-        <w:t>–</w:t>
-      </w:r>
-      <w:r>
-        <w:t xml:space="preserve"> Server</w:t>
-      </w:r>
-      <w:r>
-        <w:t>-side</w:t>
+        <w:t>and vice versa</w:t>
       </w:r>
       <w:r>
         <w:t>)</w:t>
@@ -179,7 +186,7 @@
           <w:u w:val="single"/>
         </w:rPr>
       </w:pPr>
-      <w:hyperlink r:id="rId8" w:history="1">
+      <w:hyperlink r:id="rId9" w:history="1">
         <w:r>
           <w:rPr>
             <w:rStyle w:val="Hyperlink"/>
@@ -201,7 +208,6 @@
     <w:p>
       <w:pPr>
         <w:bidi w:val="0"/>
-        <w:jc w:val="center"/>
         <w:rPr>
           <w:color w:val="0070C0"/>
           <w:u w:val="single"/>
@@ -255,7 +261,7 @@
           <w:u w:val="single"/>
         </w:rPr>
       </w:pPr>
-      <w:hyperlink r:id="rId9" w:history="1">
+      <w:hyperlink r:id="rId10" w:history="1">
         <w:r>
           <w:rPr>
             <w:rStyle w:val="Hyperlink"/>
@@ -298,7 +304,7 @@
         <w:bidi w:val="0"/>
         <w:jc w:val="center"/>
       </w:pPr>
-      <w:hyperlink r:id="rId10" w:history="1">
+      <w:hyperlink r:id="rId11" w:history="1">
         <w:r>
           <w:rPr>
             <w:rStyle w:val="Hyperlink"/>
@@ -318,6 +324,29 @@
         <w:bidi w:val="0"/>
         <w:jc w:val="center"/>
       </w:pPr>
+      <w:r>
+        <w:t xml:space="preserve">Google Sign-in </w:t>
+      </w:r>
+    </w:p>
+    <w:p>
+      <w:pPr>
+        <w:bidi w:val="0"/>
+        <w:jc w:val="center"/>
+      </w:pPr>
+      <w:hyperlink r:id="rId12" w:history="1">
+        <w:r>
+          <w:rPr>
+            <w:rStyle w:val="Hyperlink"/>
+          </w:rPr>
+          <w:t>https://developers.google.com/identity/sign-in/android/start-integrating</w:t>
+        </w:r>
+      </w:hyperlink>
+    </w:p>
+    <w:p>
+      <w:pPr>
+        <w:bidi w:val="0"/>
+        <w:jc w:val="center"/>
+      </w:pPr>
     </w:p>
     <w:p>
       <w:pPr>
@@ -543,7 +572,6 @@
           <w:sz w:val="72"/>
           <w:szCs w:val="72"/>
         </w:rPr>
-        <w:lastRenderedPageBreak/>
         <w:t>Installation log</w:t>
       </w:r>
     </w:p>
@@ -575,23 +603,7 @@
           <w:sz w:val="28"/>
           <w:szCs w:val="28"/>
         </w:rPr>
-        <w:t xml:space="preserve">Download </w:t>
-      </w:r>
-      <w:proofErr w:type="spellStart"/>
-      <w:r>
-        <w:rPr>
-          <w:sz w:val="28"/>
-          <w:szCs w:val="28"/>
-        </w:rPr>
-        <w:t>SourceTree</w:t>
-      </w:r>
-      <w:proofErr w:type="spellEnd"/>
-      <w:r>
-        <w:rPr>
-          <w:sz w:val="28"/>
-          <w:szCs w:val="28"/>
-        </w:rPr>
-        <w:t xml:space="preserve"> for version control </w:t>
+        <w:t xml:space="preserve">Download SourceTree for version control </w:t>
       </w:r>
     </w:p>
     <w:p>
@@ -636,23 +648,7 @@
           <w:sz w:val="28"/>
           <w:szCs w:val="28"/>
         </w:rPr>
-        <w:t xml:space="preserve">Select any location in your pc to be the repository </w:t>
-      </w:r>
-      <w:proofErr w:type="gramStart"/>
-      <w:r>
-        <w:rPr>
-          <w:sz w:val="28"/>
-          <w:szCs w:val="28"/>
-        </w:rPr>
-        <w:t>path,</w:t>
-      </w:r>
-      <w:proofErr w:type="gramEnd"/>
-      <w:r>
-        <w:rPr>
-          <w:sz w:val="28"/>
-          <w:szCs w:val="28"/>
-        </w:rPr>
-        <w:t xml:space="preserve"> doesn't matter</w:t>
+        <w:t>Select any location in your pc to be the repository path, doesn't matter</w:t>
       </w:r>
       <w:r>
         <w:rPr>
@@ -924,7 +920,7 @@
           <w:szCs w:val="28"/>
         </w:rPr>
       </w:pPr>
-      <w:hyperlink r:id="rId11" w:history="1">
+      <w:hyperlink r:id="rId13" w:history="1">
         <w:r>
           <w:rPr>
             <w:rStyle w:val="Hyperlink"/>
@@ -961,18 +957,16 @@
           <w:sz w:val="28"/>
           <w:szCs w:val="28"/>
         </w:rPr>
-        <w:t>(I already did it, but I don't know if it's per-app or per-</w:t>
-      </w:r>
-      <w:bookmarkStart w:id="0" w:name="_GoBack"/>
-      <w:r>
-        <w:rPr>
-          <w:sz w:val="28"/>
-          <w:szCs w:val="28"/>
-        </w:rPr>
-        <w:t>developer)</w:t>
-      </w:r>
-    </w:p>
-    <w:bookmarkEnd w:id="0"/>
+        <w:t>(I already did it, but I don't know if it's per-app or per-developer)</w:t>
+      </w:r>
+      <w:r>
+        <w:rPr>
+          <w:sz w:val="28"/>
+          <w:szCs w:val="28"/>
+        </w:rPr>
+        <w:t>.</w:t>
+      </w:r>
+    </w:p>
     <w:p>
       <w:pPr>
         <w:pStyle w:val="ListParagraph"/>
@@ -1221,23 +1215,7 @@
           <w:sz w:val="28"/>
           <w:szCs w:val="28"/>
         </w:rPr>
-        <w:t xml:space="preserve">Download &amp; install </w:t>
-      </w:r>
-      <w:proofErr w:type="spellStart"/>
-      <w:r>
-        <w:rPr>
-          <w:sz w:val="28"/>
-          <w:szCs w:val="28"/>
-        </w:rPr>
-        <w:t>PostgreSQL</w:t>
-      </w:r>
-      <w:proofErr w:type="spellEnd"/>
-      <w:r>
-        <w:rPr>
-          <w:sz w:val="28"/>
-          <w:szCs w:val="28"/>
-        </w:rPr>
-        <w:t xml:space="preserve"> latest version in order to make your pc a Database server as well as a regular application server. (Hibernate needs it)</w:t>
+        <w:t>Download &amp; install PostgreSQL latest version in order to make your pc a Database server as well as a regular application server. (Hibernate needs it)</w:t>
       </w:r>
     </w:p>
     <w:p>
@@ -1268,23 +1246,30 @@
           <w:sz w:val="28"/>
           <w:szCs w:val="28"/>
         </w:rPr>
-        <w:t xml:space="preserve">Download &amp; install </w:t>
-      </w:r>
-      <w:proofErr w:type="spellStart"/>
-      <w:r>
-        <w:rPr>
-          <w:sz w:val="28"/>
-          <w:szCs w:val="28"/>
-        </w:rPr>
-        <w:t>pgAdmin</w:t>
-      </w:r>
-      <w:proofErr w:type="spellEnd"/>
-      <w:r>
-        <w:rPr>
-          <w:sz w:val="28"/>
-          <w:szCs w:val="28"/>
-        </w:rPr>
-        <w:t xml:space="preserve"> latest version, it helps with looking at the data in the database in a comfortable way.</w:t>
+        <w:t>Download &amp; install pgAdmin</w:t>
+      </w:r>
+      <w:r>
+        <w:rPr>
+          <w:sz w:val="28"/>
+          <w:szCs w:val="28"/>
+        </w:rPr>
+        <w:t xml:space="preserve"> latest version, it helps with look</w:t>
+      </w:r>
+      <w:r>
+        <w:rPr>
+          <w:sz w:val="28"/>
+          <w:szCs w:val="28"/>
+        </w:rPr>
+        <w:t xml:space="preserve">ing at the data in the database </w:t>
+      </w:r>
+      <w:bookmarkStart w:id="0" w:name="_GoBack"/>
+      <w:bookmarkEnd w:id="0"/>
+      <w:r>
+        <w:rPr>
+          <w:sz w:val="28"/>
+          <w:szCs w:val="28"/>
+        </w:rPr>
+        <w:t>in a comfortable way.</w:t>
       </w:r>
     </w:p>
     <w:p>

</xml_diff>

<commit_message>
added junit library,  some hibernate progress but mostly studied hibernate today
</commit_message>
<xml_diff>
--- a/Documentation/installation.docx
+++ b/Documentation/installation.docx
@@ -24,8 +24,21 @@
         <w:bidi w:val="0"/>
         <w:jc w:val="center"/>
       </w:pPr>
-      <w:r>
-        <w:t>Git with SourceTree:</w:t>
+      <w:proofErr w:type="spellStart"/>
+      <w:r>
+        <w:t>Git</w:t>
+      </w:r>
+      <w:proofErr w:type="spellEnd"/>
+      <w:r>
+        <w:t xml:space="preserve"> with </w:t>
+      </w:r>
+      <w:proofErr w:type="spellStart"/>
+      <w:r>
+        <w:t>SourceTree</w:t>
+      </w:r>
+      <w:proofErr w:type="spellEnd"/>
+      <w:r>
+        <w:t>:</w:t>
       </w:r>
     </w:p>
     <w:p>
@@ -51,6 +64,55 @@
         <w:bidi w:val="0"/>
         <w:jc w:val="center"/>
         <w:rPr>
+          <w:color w:val="0070C0"/>
+          <w:u w:val="single"/>
+        </w:rPr>
+      </w:pPr>
+    </w:p>
+    <w:p>
+      <w:pPr>
+        <w:bidi w:val="0"/>
+        <w:jc w:val="center"/>
+      </w:pPr>
+      <w:r>
+        <w:t xml:space="preserve">How to test your code with </w:t>
+      </w:r>
+      <w:proofErr w:type="spellStart"/>
+      <w:r>
+        <w:t>Junit</w:t>
+      </w:r>
+      <w:proofErr w:type="spellEnd"/>
+      <w:r>
+        <w:t>:</w:t>
+      </w:r>
+    </w:p>
+    <w:p>
+      <w:pPr>
+        <w:bidi w:val="0"/>
+        <w:jc w:val="center"/>
+      </w:pPr>
+      <w:hyperlink r:id="rId7" w:history="1">
+        <w:r>
+          <w:rPr>
+            <w:rStyle w:val="Hyperlink"/>
+          </w:rPr>
+          <w:t>http://www.vogella.com/tutorials/JUnit/article.html</w:t>
+        </w:r>
+      </w:hyperlink>
+    </w:p>
+    <w:p>
+      <w:pPr>
+        <w:bidi w:val="0"/>
+        <w:jc w:val="center"/>
+      </w:pPr>
+      <w:bookmarkStart w:id="0" w:name="_GoBack"/>
+      <w:bookmarkEnd w:id="0"/>
+    </w:p>
+    <w:p>
+      <w:pPr>
+        <w:bidi w:val="0"/>
+        <w:jc w:val="center"/>
+        <w:rPr>
           <w:sz w:val="48"/>
           <w:szCs w:val="48"/>
           <w:u w:val="single"/>
@@ -67,12 +129,23 @@
           <w:u w:val="single"/>
         </w:rPr>
       </w:pPr>
-      <w:r>
+    </w:p>
+    <w:p>
+      <w:pPr>
+        <w:bidi w:val="0"/>
+        <w:jc w:val="center"/>
         <w:rPr>
           <w:sz w:val="48"/>
           <w:szCs w:val="48"/>
           <w:u w:val="single"/>
         </w:rPr>
+      </w:pPr>
+      <w:r>
+        <w:rPr>
+          <w:sz w:val="48"/>
+          <w:szCs w:val="48"/>
+          <w:u w:val="single"/>
+        </w:rPr>
         <w:t>Server</w:t>
       </w:r>
     </w:p>
@@ -106,7 +179,7 @@
       <w:r>
         <w:t xml:space="preserve"> </w:t>
       </w:r>
-      <w:hyperlink r:id="rId7" w:history="1">
+      <w:hyperlink r:id="rId8" w:history="1">
         <w:r>
           <w:rPr>
             <w:rStyle w:val="Hyperlink"/>
@@ -135,7 +208,7 @@
         <w:bidi w:val="0"/>
         <w:jc w:val="center"/>
       </w:pPr>
-      <w:hyperlink r:id="rId8" w:history="1">
+      <w:hyperlink r:id="rId9" w:history="1">
         <w:r>
           <w:rPr>
             <w:rStyle w:val="Hyperlink"/>
@@ -186,7 +259,7 @@
           <w:u w:val="single"/>
         </w:rPr>
       </w:pPr>
-      <w:hyperlink r:id="rId9" w:history="1">
+      <w:hyperlink r:id="rId10" w:history="1">
         <w:r>
           <w:rPr>
             <w:rStyle w:val="Hyperlink"/>
@@ -249,6 +322,7 @@
         <w:jc w:val="center"/>
       </w:pPr>
       <w:r>
+        <w:lastRenderedPageBreak/>
         <w:t>For just general Android best practices and basics I am taking this:</w:t>
       </w:r>
     </w:p>
@@ -261,7 +335,7 @@
           <w:u w:val="single"/>
         </w:rPr>
       </w:pPr>
-      <w:hyperlink r:id="rId10" w:history="1">
+      <w:hyperlink r:id="rId11" w:history="1">
         <w:r>
           <w:rPr>
             <w:rStyle w:val="Hyperlink"/>
@@ -304,7 +378,7 @@
         <w:bidi w:val="0"/>
         <w:jc w:val="center"/>
       </w:pPr>
-      <w:hyperlink r:id="rId11" w:history="1">
+      <w:hyperlink r:id="rId12" w:history="1">
         <w:r>
           <w:rPr>
             <w:rStyle w:val="Hyperlink"/>
@@ -333,7 +407,7 @@
         <w:bidi w:val="0"/>
         <w:jc w:val="center"/>
       </w:pPr>
-      <w:hyperlink r:id="rId12" w:history="1">
+      <w:hyperlink r:id="rId13" w:history="1">
         <w:r>
           <w:rPr>
             <w:rStyle w:val="Hyperlink"/>
@@ -603,7 +677,23 @@
           <w:sz w:val="28"/>
           <w:szCs w:val="28"/>
         </w:rPr>
-        <w:t xml:space="preserve">Download SourceTree for version control </w:t>
+        <w:t xml:space="preserve">Download </w:t>
+      </w:r>
+      <w:proofErr w:type="spellStart"/>
+      <w:r>
+        <w:rPr>
+          <w:sz w:val="28"/>
+          <w:szCs w:val="28"/>
+        </w:rPr>
+        <w:t>SourceTree</w:t>
+      </w:r>
+      <w:proofErr w:type="spellEnd"/>
+      <w:r>
+        <w:rPr>
+          <w:sz w:val="28"/>
+          <w:szCs w:val="28"/>
+        </w:rPr>
+        <w:t xml:space="preserve"> for version control </w:t>
       </w:r>
     </w:p>
     <w:p>
@@ -648,14 +738,23 @@
           <w:sz w:val="28"/>
           <w:szCs w:val="28"/>
         </w:rPr>
-        <w:t>Select any location in your pc to be the repository path, doesn't matter</w:t>
-      </w:r>
-      <w:r>
-        <w:rPr>
-          <w:sz w:val="28"/>
-          <w:szCs w:val="28"/>
-        </w:rPr>
-        <w:t xml:space="preserve"> where.</w:t>
+        <w:t xml:space="preserve">Select any location in your pc to be the repository </w:t>
+      </w:r>
+      <w:proofErr w:type="gramStart"/>
+      <w:r>
+        <w:rPr>
+          <w:sz w:val="28"/>
+          <w:szCs w:val="28"/>
+        </w:rPr>
+        <w:t>path,</w:t>
+      </w:r>
+      <w:proofErr w:type="gramEnd"/>
+      <w:r>
+        <w:rPr>
+          <w:sz w:val="28"/>
+          <w:szCs w:val="28"/>
+        </w:rPr>
+        <w:t xml:space="preserve"> doesn't matter where.</w:t>
       </w:r>
     </w:p>
     <w:p>
@@ -870,6 +969,7 @@
           <w:sz w:val="28"/>
           <w:szCs w:val="28"/>
         </w:rPr>
+        <w:lastRenderedPageBreak/>
         <w:t xml:space="preserve">      </w:t>
       </w:r>
       <w:r>
@@ -920,7 +1020,7 @@
           <w:szCs w:val="28"/>
         </w:rPr>
       </w:pPr>
-      <w:hyperlink r:id="rId13" w:history="1">
+      <w:hyperlink r:id="rId14" w:history="1">
         <w:r>
           <w:rPr>
             <w:rStyle w:val="Hyperlink"/>
@@ -1215,7 +1315,23 @@
           <w:sz w:val="28"/>
           <w:szCs w:val="28"/>
         </w:rPr>
-        <w:t>Download &amp; install PostgreSQL latest version in order to make your pc a Database server as well as a regular application server. (Hibernate needs it)</w:t>
+        <w:t xml:space="preserve">Download &amp; install </w:t>
+      </w:r>
+      <w:proofErr w:type="spellStart"/>
+      <w:r>
+        <w:rPr>
+          <w:sz w:val="28"/>
+          <w:szCs w:val="28"/>
+        </w:rPr>
+        <w:t>PostgreSQL</w:t>
+      </w:r>
+      <w:proofErr w:type="spellEnd"/>
+      <w:r>
+        <w:rPr>
+          <w:sz w:val="28"/>
+          <w:szCs w:val="28"/>
+        </w:rPr>
+        <w:t xml:space="preserve"> latest version in order to make your pc a Database server as well as a regular application server. (Hibernate needs it)</w:t>
       </w:r>
     </w:p>
     <w:p>
@@ -1246,8 +1362,18 @@
           <w:sz w:val="28"/>
           <w:szCs w:val="28"/>
         </w:rPr>
-        <w:t>Download &amp; install pgAdmin</w:t>
-      </w:r>
+        <w:lastRenderedPageBreak/>
+        <w:t xml:space="preserve">Download &amp; install </w:t>
+      </w:r>
+      <w:proofErr w:type="spellStart"/>
+      <w:r>
+        <w:rPr>
+          <w:sz w:val="28"/>
+          <w:szCs w:val="28"/>
+        </w:rPr>
+        <w:t>pgAdmin</w:t>
+      </w:r>
+      <w:proofErr w:type="spellEnd"/>
       <w:r>
         <w:rPr>
           <w:sz w:val="28"/>
@@ -1262,8 +1388,6 @@
         </w:rPr>
         <w:t xml:space="preserve">ing at the data in the database </w:t>
       </w:r>
-      <w:bookmarkStart w:id="0" w:name="_GoBack"/>
-      <w:bookmarkEnd w:id="0"/>
       <w:r>
         <w:rPr>
           <w:sz w:val="28"/>
@@ -2766,6 +2890,7 @@
   <w:style w:type="character" w:default="1" w:styleId="DefaultParagraphFont">
     <w:name w:val="Default Paragraph Font"/>
     <w:uiPriority w:val="1"/>
+    <w:semiHidden/>
     <w:unhideWhenUsed/>
   </w:style>
   <w:style w:type="table" w:default="1" w:styleId="TableNormal">
@@ -3010,6 +3135,7 @@
   <w:style w:type="character" w:default="1" w:styleId="DefaultParagraphFont">
     <w:name w:val="Default Paragraph Font"/>
     <w:uiPriority w:val="1"/>
+    <w:semiHidden/>
     <w:unhideWhenUsed/>
   </w:style>
   <w:style w:type="table" w:default="1" w:styleId="TableNormal">

</xml_diff>